<commit_message>
update for JIK week 2
</commit_message>
<xml_diff>
--- a/FutureGroupGuides/Originals/Jesus Is King - Use This Gospel.docx
+++ b/FutureGroupGuides/Originals/Jesus Is King - Use This Gospel.docx
@@ -6,15 +6,16 @@
       <w:pPr>
         <w:jc w:val="center"/>
       </w:pPr>
+      <w:bookmarkStart w:id="0" w:name="_GoBack"/>
       <w:r>
         <w:rPr>
           <w:noProof/>
         </w:rPr>
         <w:drawing>
-          <wp:inline distT="0" distB="0" distL="0" distR="0" wp14:anchorId="66000B06" wp14:editId="46F4DD30">
-            <wp:extent cx="2647315" cy="1488440"/>
-            <wp:effectExtent l="0" t="0" r="635" b="0"/>
-            <wp:docPr id="1" name="Picture 1"/>
+          <wp:inline distT="0" distB="0" distL="0" distR="0" wp14:anchorId="18FC6A8F" wp14:editId="398EB447">
+            <wp:extent cx="2895600" cy="1628943"/>
+            <wp:effectExtent l="0" t="0" r="0" b="9525"/>
+            <wp:docPr id="2" name="Picture 2"/>
             <wp:cNvGraphicFramePr>
               <a:graphicFrameLocks xmlns:a="http://schemas.openxmlformats.org/drawingml/2006/main" noChangeAspect="1"/>
             </wp:cNvGraphicFramePr>
@@ -43,7 +44,7 @@
                   <pic:spPr bwMode="auto">
                     <a:xfrm>
                       <a:off x="0" y="0"/>
-                      <a:ext cx="2647315" cy="1488440"/>
+                      <a:ext cx="2910526" cy="1637340"/>
                     </a:xfrm>
                     <a:prstGeom prst="rect">
                       <a:avLst/>
@@ -59,6 +60,7 @@
           </wp:inline>
         </w:drawing>
       </w:r>
+      <w:bookmarkEnd w:id="0"/>
     </w:p>
     <w:p>
       <w:pPr>
@@ -72,16 +74,11 @@
         <w:t>Jesus Is King</w:t>
       </w:r>
       <w:r>
-        <w:t xml:space="preserve"> </w:t>
-      </w:r>
-      <w:proofErr w:type="gramStart"/>
-      <w:r>
-        <w:t xml:space="preserve">Week </w:t>
-      </w:r>
-      <w:r>
-        <w:t>?</w:t>
-      </w:r>
-      <w:proofErr w:type="gramEnd"/>
+        <w:t xml:space="preserve"> Week </w:t>
+      </w:r>
+      <w:r>
+        <w:t>2</w:t>
+      </w:r>
       <w:r>
         <w:t>: Use This Gospel</w:t>
       </w:r>
@@ -447,7 +444,6 @@
       <w:r>
         <w:t xml:space="preserve">Refuse to let money stand in the way – check </w:t>
       </w:r>
-      <w:bookmarkStart w:id="0" w:name="_GoBack"/>
       <w:r>
         <w:rPr>
           <w:color w:val="4472C4" w:themeColor="accent1"/>
@@ -455,7 +451,6 @@
         </w:rPr>
         <w:t>FPSLeaders.com</w:t>
       </w:r>
-      <w:bookmarkEnd w:id="0"/>
       <w:r>
         <w:t xml:space="preserve"> for a scholarship application if needed.</w:t>
       </w:r>
@@ -2266,7 +2261,7 @@
 </file>
 
 <file path=customXml/itemProps1.xml><?xml version="1.0" encoding="utf-8"?>
-<ds:datastoreItem xmlns:ds="http://schemas.openxmlformats.org/officeDocument/2006/customXml" ds:itemID="{766BBE1C-8BDC-42F3-872A-281581BC0F8B}">
+<ds:datastoreItem xmlns:ds="http://schemas.openxmlformats.org/officeDocument/2006/customXml" ds:itemID="{540FA04D-9C67-42C5-87E3-BF96E84F191A}">
   <ds:schemaRefs>
     <ds:schemaRef ds:uri="http://schemas.openxmlformats.org/officeDocument/2006/bibliography"/>
   </ds:schemaRefs>

</xml_diff>